<commit_message>
updated security and api description
</commit_message>
<xml_diff>
--- a/Old/Pflichtenheft/Sicherheit.docx
+++ b/Old/Pflichtenheft/Sicherheit.docx
@@ -103,27 +103,7 @@
           <w:u w:color="000000"/>
           <w:lang w:val="de-DE"/>
         </w:rPr>
-        <w:t>Umgesetzt wird dies,</w:t>
-      </w:r>
-      <w:r>
-        <w:rPr>
-          <w:rFonts w:ascii="Times New Roman" w:hAnsi="Times New Roman"/>
-          <w:sz w:val="24"/>
-          <w:szCs w:val="24"/>
-          <w:u w:color="000000"/>
-          <w:lang w:val="de-DE"/>
-        </w:rPr>
-        <w:t xml:space="preserve"> durch </w:t>
-      </w:r>
-      <w:r>
-        <w:rPr>
-          <w:rFonts w:ascii="Times New Roman" w:hAnsi="Times New Roman"/>
-          <w:sz w:val="24"/>
-          <w:szCs w:val="24"/>
-          <w:u w:color="000000"/>
-          <w:lang w:val="de-DE"/>
-        </w:rPr>
-        <w:t xml:space="preserve">sogenannte </w:t>
+        <w:t xml:space="preserve">Umgesetzt wird dies, durch sogenannte </w:t>
       </w:r>
       <w:bookmarkStart w:id="0" w:name="OLE_LINK3"/>
       <w:bookmarkStart w:id="1" w:name="OLE_LINK4"/>
@@ -155,17 +135,7 @@
           <w:u w:color="000000"/>
           <w:lang w:val="de-DE"/>
         </w:rPr>
-        <w:t>gbarkeitscluster</w:t>
-      </w:r>
-      <w:r>
-        <w:rPr>
-          <w:rFonts w:ascii="Times New Roman" w:hAnsi="Times New Roman"/>
-          <w:sz w:val="24"/>
-          <w:szCs w:val="24"/>
-          <w:u w:color="000000"/>
-          <w:lang w:val="de-DE"/>
-        </w:rPr>
-        <w:t xml:space="preserve"> </w:t>
+        <w:t xml:space="preserve">gbarkeitscluster </w:t>
       </w:r>
       <w:bookmarkEnd w:id="0"/>
       <w:bookmarkEnd w:id="1"/>
@@ -240,17 +210,7 @@
           <w:u w:color="000000"/>
           <w:lang w:val="de-DE"/>
         </w:rPr>
-        <w:t xml:space="preserve">Ein veraltetest und unsicheres Verfahren, wäre das manuelle Übertragen von Daten, an einen zweien Server (der DNS-Server würde sich um die richtige Zuordnung kümmern). Bei diesem Verfahren hat meine eine viel höhere Fehleranfälligkeit und hat maximal einen Ersatz Server. Dazu kommt, dass die Daten, bei der Übertragung zum zweien Server manipuliert werden könne, was ein hohes Sicherheitsrisiko ist. Beim </w:t>
-      </w:r>
-      <w:r>
-        <w:rPr>
-          <w:rFonts w:ascii="Times New Roman" w:hAnsi="Times New Roman"/>
-          <w:sz w:val="24"/>
-          <w:szCs w:val="24"/>
-          <w:u w:color="000000"/>
-          <w:lang w:val="de-DE"/>
-        </w:rPr>
-        <w:t>Hochverf</w:t>
+        <w:t>Ein veraltetest und unsicheres Verfahren, wäre das manuelle Übertragen von Daten, an einen zweien Server (der DNS-Server würde sich um die richtige Zuordnung kümmern). Bei diesem Verfahren hat meine eine viel höhere Fehleranfälligkeit und hat maximal einen Ersatz Server. Dazu kommt, dass die Daten, bei der Übertragung zum zweien Server manipuliert werden könne, was ein hohes Sicherheitsrisiko ist. Beim Hochverf</w:t>
       </w:r>
       <w:r>
         <w:rPr>
@@ -270,17 +230,7 @@
           <w:u w:color="000000"/>
           <w:lang w:val="de-DE"/>
         </w:rPr>
-        <w:t>gbarkeitscluster</w:t>
-      </w:r>
-      <w:r>
-        <w:rPr>
-          <w:rFonts w:ascii="Times New Roman" w:hAnsi="Times New Roman"/>
-          <w:sz w:val="24"/>
-          <w:szCs w:val="24"/>
-          <w:u w:color="000000"/>
-          <w:lang w:val="de-DE"/>
-        </w:rPr>
-        <w:t>, greifen alle Cluster auf denselben Datensatz zu, und somit ist dieser für jeden gleich und unverfälscht.</w:t>
+        <w:t>gbarkeitscluster, greifen alle Cluster auf denselben Datensatz zu, und somit ist dieser für jeden gleich und unverfälscht.</w:t>
       </w:r>
     </w:p>
     <w:p>
@@ -664,7 +614,7 @@
         <w:pStyle w:val="Default"/>
         <w:ind w:right="232"/>
         <w:rPr>
-          <w:rFonts w:ascii="Times New Roman" w:eastAsia="Times New Roman" w:hAnsi="Times New Roman" w:cs="Times New Roman"/>
+          <w:rFonts w:ascii="Times New Roman" w:hAnsi="Times New Roman"/>
           <w:sz w:val="24"/>
           <w:szCs w:val="24"/>
           <w:u w:color="000000"/>
@@ -699,93 +649,7 @@
           <w:u w:color="000000"/>
           <w:lang w:val="de-DE"/>
         </w:rPr>
-        <w:t xml:space="preserve"> Parteien/Kandidaten und diese zum Verantwortlichen der Wahl senden (Ersteller der Online Wahl</w:t>
-      </w:r>
-      <w:proofErr w:type="gramStart"/>
-      <w:r>
-        <w:rPr>
-          <w:rFonts w:ascii="Times New Roman" w:hAnsi="Times New Roman"/>
-          <w:sz w:val="24"/>
-          <w:szCs w:val="24"/>
-          <w:u w:color="000000"/>
-          <w:lang w:val="de-DE"/>
-        </w:rPr>
-        <w:t>).Ein</w:t>
-      </w:r>
-      <w:proofErr w:type="gramEnd"/>
-      <w:r>
-        <w:rPr>
-          <w:rFonts w:ascii="Times New Roman" w:hAnsi="Times New Roman"/>
-          <w:sz w:val="24"/>
-          <w:szCs w:val="24"/>
-          <w:u w:color="000000"/>
-          <w:lang w:val="de-DE"/>
-        </w:rPr>
-        <w:t xml:space="preserve"> Import geht immer nur im </w:t>
-      </w:r>
-      <w:r>
-        <w:rPr>
-          <w:rFonts w:ascii="Times New Roman" w:hAnsi="Times New Roman"/>
-          <w:sz w:val="24"/>
-          <w:szCs w:val="24"/>
-          <w:u w:color="000000"/>
-          <w:lang w:val="de-DE"/>
-        </w:rPr>
-        <w:t>Ganzen</w:t>
-      </w:r>
-      <w:r>
-        <w:rPr>
-          <w:rFonts w:ascii="Times New Roman" w:hAnsi="Times New Roman"/>
-          <w:sz w:val="24"/>
-          <w:szCs w:val="24"/>
-          <w:u w:color="000000"/>
-          <w:lang w:val="de-DE"/>
-        </w:rPr>
-        <w:t xml:space="preserve"> und kann auch nur im Ganzen </w:t>
-      </w:r>
-      <w:proofErr w:type="spellStart"/>
-      <w:r>
-        <w:rPr>
-          <w:rFonts w:ascii="Times New Roman" w:hAnsi="Times New Roman"/>
-          <w:sz w:val="24"/>
-          <w:szCs w:val="24"/>
-          <w:u w:color="000000"/>
-          <w:lang w:val="de-DE"/>
-        </w:rPr>
-        <w:t>gel</w:t>
-      </w:r>
-      <w:proofErr w:type="spellEnd"/>
-      <w:r>
-        <w:rPr>
-          <w:rFonts w:ascii="Times New Roman" w:hAnsi="Times New Roman"/>
-          <w:sz w:val="24"/>
-          <w:szCs w:val="24"/>
-          <w:u w:color="000000"/>
-          <w:lang w:val="sv-SE"/>
-        </w:rPr>
-        <w:t>ö</w:t>
-      </w:r>
-      <w:proofErr w:type="spellStart"/>
-      <w:r>
-        <w:rPr>
-          <w:rFonts w:ascii="Times New Roman" w:hAnsi="Times New Roman"/>
-          <w:sz w:val="24"/>
-          <w:szCs w:val="24"/>
-          <w:u w:color="000000"/>
-          <w:lang w:val="de-DE"/>
-        </w:rPr>
-        <w:t>scht</w:t>
-      </w:r>
-      <w:proofErr w:type="spellEnd"/>
-      <w:r>
-        <w:rPr>
-          <w:rFonts w:ascii="Times New Roman" w:hAnsi="Times New Roman"/>
-          <w:sz w:val="24"/>
-          <w:szCs w:val="24"/>
-          <w:u w:color="000000"/>
-          <w:lang w:val="de-DE"/>
-        </w:rPr>
-        <w:t xml:space="preserve"> werden.</w:t>
+        <w:t xml:space="preserve"> Parteien/Kandidaten und diese zum Verantwortlichen der Wahl senden (Ersteller der Online Wahl).</w:t>
       </w:r>
     </w:p>
     <w:p>
@@ -800,95 +664,81 @@
           <w:lang w:val="de-DE"/>
         </w:rPr>
       </w:pPr>
-      <w:r>
-        <w:rPr>
-          <w:rFonts w:ascii="Times New Roman" w:hAnsi="Times New Roman"/>
-          <w:sz w:val="24"/>
-          <w:szCs w:val="24"/>
-          <w:u w:color="000000"/>
-          <w:lang w:val="de-DE"/>
-        </w:rPr>
-        <w:t xml:space="preserve">Das heißt, eine Liste wird </w:t>
-      </w:r>
-      <w:r>
-        <w:rPr>
-          <w:rFonts w:ascii="Times New Roman" w:hAnsi="Times New Roman"/>
-          <w:sz w:val="24"/>
-          <w:szCs w:val="24"/>
-          <w:u w:color="000000"/>
-          <w:lang w:val="de-DE"/>
-        </w:rPr>
-        <w:t>genauso</w:t>
-      </w:r>
-      <w:r>
-        <w:rPr>
-          <w:rFonts w:ascii="Times New Roman" w:hAnsi="Times New Roman"/>
-          <w:sz w:val="24"/>
-          <w:szCs w:val="24"/>
-          <w:u w:color="000000"/>
-          <w:lang w:val="de-DE"/>
-        </w:rPr>
-        <w:t xml:space="preserve"> importiert wie ein Wahlkreis sie erstellt. Einzelne Eintr</w:t>
-      </w:r>
-      <w:r>
-        <w:rPr>
-          <w:rFonts w:ascii="Times New Roman" w:hAnsi="Times New Roman"/>
-          <w:sz w:val="24"/>
-          <w:szCs w:val="24"/>
-          <w:u w:color="000000"/>
-          <w:lang w:val="de-DE"/>
-        </w:rPr>
-        <w:t>ä</w:t>
-      </w:r>
-      <w:r>
-        <w:rPr>
-          <w:rFonts w:ascii="Times New Roman" w:hAnsi="Times New Roman"/>
-          <w:sz w:val="24"/>
-          <w:szCs w:val="24"/>
-          <w:u w:color="000000"/>
-          <w:lang w:val="de-DE"/>
-        </w:rPr>
-        <w:t>ge sind nicht von der Software ver</w:t>
-      </w:r>
-      <w:r>
-        <w:rPr>
-          <w:rFonts w:ascii="Times New Roman" w:hAnsi="Times New Roman"/>
-          <w:sz w:val="24"/>
-          <w:szCs w:val="24"/>
-          <w:u w:color="000000"/>
-          <w:lang w:val="de-DE"/>
-        </w:rPr>
-        <w:t>ä</w:t>
-      </w:r>
-      <w:r>
-        <w:rPr>
-          <w:rFonts w:ascii="Times New Roman" w:hAnsi="Times New Roman"/>
-          <w:sz w:val="24"/>
-          <w:szCs w:val="24"/>
-          <w:u w:color="000000"/>
-          <w:lang w:val="de-DE"/>
-        </w:rPr>
-        <w:t>nderbar. Hat man doch einen Fehler gemacht, in dem z.B. ein Eintrag falsch ist oder fehlt, muss die Liste neu importiert werden und die alten Eintr</w:t>
-      </w:r>
-      <w:r>
-        <w:rPr>
-          <w:rFonts w:ascii="Times New Roman" w:hAnsi="Times New Roman"/>
-          <w:sz w:val="24"/>
-          <w:szCs w:val="24"/>
-          <w:u w:color="000000"/>
-          <w:lang w:val="de-DE"/>
-        </w:rPr>
-        <w:t>ä</w:t>
-      </w:r>
-      <w:r>
-        <w:rPr>
-          <w:rFonts w:ascii="Times New Roman" w:hAnsi="Times New Roman"/>
-          <w:sz w:val="24"/>
-          <w:szCs w:val="24"/>
-          <w:u w:color="000000"/>
-          <w:lang w:val="de-DE"/>
-        </w:rPr>
-        <w:t>ge werden entfernt.</w:t>
+      <w:bookmarkStart w:id="2" w:name="_GoBack"/>
+      <w:bookmarkEnd w:id="2"/>
+      <w:r>
+        <w:rPr>
+          <w:rFonts w:ascii="Times New Roman" w:hAnsi="Times New Roman"/>
+          <w:sz w:val="24"/>
+          <w:szCs w:val="24"/>
+          <w:u w:color="000000"/>
+          <w:lang w:val="de-DE"/>
+        </w:rPr>
+        <w:t xml:space="preserve">Ein Import geht immer nur im </w:t>
+      </w:r>
+      <w:r>
+        <w:rPr>
+          <w:rFonts w:ascii="Times New Roman" w:hAnsi="Times New Roman"/>
+          <w:sz w:val="24"/>
+          <w:szCs w:val="24"/>
+          <w:u w:color="000000"/>
+          <w:lang w:val="de-DE"/>
+        </w:rPr>
+        <w:t>Ganzen</w:t>
+      </w:r>
+      <w:r>
+        <w:rPr>
+          <w:rFonts w:ascii="Times New Roman" w:hAnsi="Times New Roman"/>
+          <w:sz w:val="24"/>
+          <w:szCs w:val="24"/>
+          <w:u w:color="000000"/>
+          <w:lang w:val="de-DE"/>
+        </w:rPr>
+        <w:t xml:space="preserve"> und kann auch nur im Ganzen </w:t>
+      </w:r>
+      <w:proofErr w:type="spellStart"/>
+      <w:r>
+        <w:rPr>
+          <w:rFonts w:ascii="Times New Roman" w:hAnsi="Times New Roman"/>
+          <w:sz w:val="24"/>
+          <w:szCs w:val="24"/>
+          <w:u w:color="000000"/>
+          <w:lang w:val="de-DE"/>
+        </w:rPr>
+        <w:t>gel</w:t>
+      </w:r>
+      <w:proofErr w:type="spellEnd"/>
+      <w:r>
+        <w:rPr>
+          <w:rFonts w:ascii="Times New Roman" w:hAnsi="Times New Roman"/>
+          <w:sz w:val="24"/>
+          <w:szCs w:val="24"/>
+          <w:u w:color="000000"/>
+          <w:lang w:val="sv-SE"/>
+        </w:rPr>
+        <w:t>ö</w:t>
+      </w:r>
+      <w:proofErr w:type="spellStart"/>
+      <w:r>
+        <w:rPr>
+          <w:rFonts w:ascii="Times New Roman" w:hAnsi="Times New Roman"/>
+          <w:sz w:val="24"/>
+          <w:szCs w:val="24"/>
+          <w:u w:color="000000"/>
+          <w:lang w:val="de-DE"/>
+        </w:rPr>
+        <w:t>scht</w:t>
+      </w:r>
+      <w:proofErr w:type="spellEnd"/>
+      <w:r>
+        <w:rPr>
+          <w:rFonts w:ascii="Times New Roman" w:hAnsi="Times New Roman"/>
+          <w:sz w:val="24"/>
+          <w:szCs w:val="24"/>
+          <w:u w:color="000000"/>
+          <w:lang w:val="de-DE"/>
+        </w:rPr>
+        <w:t xml:space="preserve"> werden.</w:t>
       </w:r>
     </w:p>
     <w:p>
@@ -911,49 +761,87 @@
           <w:u w:color="000000"/>
           <w:lang w:val="de-DE"/>
         </w:rPr>
-        <w:t>Um die Korruption dieser Listen/Dateien zu vermeiden, werden diese Dateien verschl</w:t>
-      </w:r>
-      <w:r>
-        <w:rPr>
-          <w:rFonts w:ascii="Times New Roman" w:hAnsi="Times New Roman"/>
-          <w:sz w:val="24"/>
-          <w:szCs w:val="24"/>
-          <w:u w:color="000000"/>
-          <w:lang w:val="de-DE"/>
-        </w:rPr>
-        <w:t>ü</w:t>
-      </w:r>
-      <w:r>
-        <w:rPr>
-          <w:rFonts w:ascii="Times New Roman" w:hAnsi="Times New Roman"/>
-          <w:sz w:val="24"/>
-          <w:szCs w:val="24"/>
-          <w:u w:color="000000"/>
-          <w:lang w:val="de-DE"/>
-        </w:rPr>
-        <w:t xml:space="preserve">sselt (wenn die Anforderung besteht mit einem Passwort versehen) und die </w:t>
-      </w:r>
-      <w:proofErr w:type="spellStart"/>
-      <w:r>
-        <w:rPr>
-          <w:rFonts w:ascii="Times New Roman" w:hAnsi="Times New Roman"/>
-          <w:sz w:val="24"/>
-          <w:szCs w:val="24"/>
-          <w:u w:color="000000"/>
-          <w:lang w:val="de-DE"/>
-        </w:rPr>
-        <w:t>Checksum</w:t>
-      </w:r>
-      <w:proofErr w:type="spellEnd"/>
-      <w:r>
-        <w:rPr>
-          <w:rFonts w:ascii="Times New Roman" w:hAnsi="Times New Roman"/>
-          <w:sz w:val="24"/>
-          <w:szCs w:val="24"/>
-          <w:u w:color="000000"/>
-          <w:lang w:val="de-DE"/>
-        </w:rPr>
-        <w:t xml:space="preserve"> berechnet.</w:t>
+        <w:t xml:space="preserve">Das heißt, eine Liste wird </w:t>
+      </w:r>
+      <w:r>
+        <w:rPr>
+          <w:rFonts w:ascii="Times New Roman" w:hAnsi="Times New Roman"/>
+          <w:sz w:val="24"/>
+          <w:szCs w:val="24"/>
+          <w:u w:color="000000"/>
+          <w:lang w:val="de-DE"/>
+        </w:rPr>
+        <w:t>genauso</w:t>
+      </w:r>
+      <w:r>
+        <w:rPr>
+          <w:rFonts w:ascii="Times New Roman" w:hAnsi="Times New Roman"/>
+          <w:sz w:val="24"/>
+          <w:szCs w:val="24"/>
+          <w:u w:color="000000"/>
+          <w:lang w:val="de-DE"/>
+        </w:rPr>
+        <w:t xml:space="preserve"> importiert wie ein Wahlkreis sie erstellt. Einzelne Eintr</w:t>
+      </w:r>
+      <w:r>
+        <w:rPr>
+          <w:rFonts w:ascii="Times New Roman" w:hAnsi="Times New Roman"/>
+          <w:sz w:val="24"/>
+          <w:szCs w:val="24"/>
+          <w:u w:color="000000"/>
+          <w:lang w:val="de-DE"/>
+        </w:rPr>
+        <w:t>ä</w:t>
+      </w:r>
+      <w:r>
+        <w:rPr>
+          <w:rFonts w:ascii="Times New Roman" w:hAnsi="Times New Roman"/>
+          <w:sz w:val="24"/>
+          <w:szCs w:val="24"/>
+          <w:u w:color="000000"/>
+          <w:lang w:val="de-DE"/>
+        </w:rPr>
+        <w:t>ge sind nicht von der Software ver</w:t>
+      </w:r>
+      <w:r>
+        <w:rPr>
+          <w:rFonts w:ascii="Times New Roman" w:hAnsi="Times New Roman"/>
+          <w:sz w:val="24"/>
+          <w:szCs w:val="24"/>
+          <w:u w:color="000000"/>
+          <w:lang w:val="de-DE"/>
+        </w:rPr>
+        <w:t>ä</w:t>
+      </w:r>
+      <w:r>
+        <w:rPr>
+          <w:rFonts w:ascii="Times New Roman" w:hAnsi="Times New Roman"/>
+          <w:sz w:val="24"/>
+          <w:szCs w:val="24"/>
+          <w:u w:color="000000"/>
+          <w:lang w:val="de-DE"/>
+        </w:rPr>
+        <w:t>nderbar. Hat man doch einen Fehler gemacht, in dem z.B. ein Eintrag falsch ist oder fehlt, muss die Liste neu importiert werden und die alten Eintr</w:t>
+      </w:r>
+      <w:r>
+        <w:rPr>
+          <w:rFonts w:ascii="Times New Roman" w:hAnsi="Times New Roman"/>
+          <w:sz w:val="24"/>
+          <w:szCs w:val="24"/>
+          <w:u w:color="000000"/>
+          <w:lang w:val="de-DE"/>
+        </w:rPr>
+        <w:t>ä</w:t>
+      </w:r>
+      <w:r>
+        <w:rPr>
+          <w:rFonts w:ascii="Times New Roman" w:hAnsi="Times New Roman"/>
+          <w:sz w:val="24"/>
+          <w:szCs w:val="24"/>
+          <w:u w:color="000000"/>
+          <w:lang w:val="de-DE"/>
+        </w:rPr>
+        <w:t>ge werden entfernt.</w:t>
       </w:r>
     </w:p>
     <w:p>
@@ -968,6 +856,36 @@
           <w:lang w:val="de-DE"/>
         </w:rPr>
       </w:pPr>
+      <w:r>
+        <w:rPr>
+          <w:rFonts w:ascii="Times New Roman" w:hAnsi="Times New Roman"/>
+          <w:sz w:val="24"/>
+          <w:szCs w:val="24"/>
+          <w:u w:color="000000"/>
+          <w:lang w:val="de-DE"/>
+        </w:rPr>
+        <w:t>Um die Korruption dieser Listen/Dateien zu vermeiden, werden diese Dateien verschl</w:t>
+      </w:r>
+      <w:r>
+        <w:rPr>
+          <w:rFonts w:ascii="Times New Roman" w:hAnsi="Times New Roman"/>
+          <w:sz w:val="24"/>
+          <w:szCs w:val="24"/>
+          <w:u w:color="000000"/>
+          <w:lang w:val="de-DE"/>
+        </w:rPr>
+        <w:t>ü</w:t>
+      </w:r>
+      <w:r>
+        <w:rPr>
+          <w:rFonts w:ascii="Times New Roman" w:hAnsi="Times New Roman"/>
+          <w:sz w:val="24"/>
+          <w:szCs w:val="24"/>
+          <w:u w:color="000000"/>
+          <w:lang w:val="de-DE"/>
+        </w:rPr>
+        <w:t xml:space="preserve">sselt (wenn die Anforderung besteht mit einem Passwort versehen) und die </w:t>
+      </w:r>
       <w:proofErr w:type="spellStart"/>
       <w:r>
         <w:rPr>
@@ -988,37 +906,7 @@
           <w:u w:color="000000"/>
           <w:lang w:val="de-DE"/>
         </w:rPr>
-        <w:t xml:space="preserve"> (sowie Passwort) m</w:t>
-      </w:r>
-      <w:r>
-        <w:rPr>
-          <w:rFonts w:ascii="Times New Roman" w:hAnsi="Times New Roman"/>
-          <w:sz w:val="24"/>
-          <w:szCs w:val="24"/>
-          <w:u w:color="000000"/>
-          <w:lang w:val="de-DE"/>
-        </w:rPr>
-        <w:t>ü</w:t>
-      </w:r>
-      <w:r>
-        <w:rPr>
-          <w:rFonts w:ascii="Times New Roman" w:hAnsi="Times New Roman"/>
-          <w:sz w:val="24"/>
-          <w:szCs w:val="24"/>
-          <w:u w:color="000000"/>
-          <w:lang w:val="de-DE"/>
-        </w:rPr>
-        <w:t>ssen separat versendet werden.</w:t>
-      </w:r>
-      <w:r>
-        <w:rPr>
-          <w:rFonts w:ascii="Times New Roman" w:hAnsi="Times New Roman"/>
-          <w:sz w:val="24"/>
-          <w:szCs w:val="24"/>
-          <w:u w:color="000000"/>
-          <w:lang w:val="de-DE"/>
-        </w:rPr>
-        <w:t xml:space="preserve"> Dazu werden die CSV Dateien in einem ZIP-Archiv mit Passwort gepackt, welches verschlüsselt wird. Dieses ZIP-Archiv muss vor dem importieren mit besagten Passwort entschlüsselt werden. Dies muss für eine erhöhte Sicherheit manuell und vor dem Import der einzelnen CSV-Dateien passieren.</w:t>
+        <w:t xml:space="preserve"> berechnet.</w:t>
       </w:r>
     </w:p>
     <w:p>
@@ -1029,24 +917,17 @@
           <w:rFonts w:ascii="Times New Roman" w:eastAsia="Times New Roman" w:hAnsi="Times New Roman" w:cs="Times New Roman"/>
           <w:sz w:val="24"/>
           <w:szCs w:val="24"/>
+          <w:u w:color="000000"/>
           <w:lang w:val="de-DE"/>
         </w:rPr>
       </w:pPr>
-      <w:r>
-        <w:rPr>
-          <w:rFonts w:ascii="Times New Roman" w:hAnsi="Times New Roman"/>
-          <w:sz w:val="24"/>
-          <w:szCs w:val="24"/>
-          <w:lang w:val="de-DE"/>
-        </w:rPr>
-        <w:t xml:space="preserve">Dazu sollte man, manuell von der angekommenen Datei eine </w:t>
-      </w:r>
       <w:proofErr w:type="spellStart"/>
       <w:r>
         <w:rPr>
           <w:rFonts w:ascii="Times New Roman" w:hAnsi="Times New Roman"/>
           <w:sz w:val="24"/>
           <w:szCs w:val="24"/>
+          <w:u w:color="000000"/>
           <w:lang w:val="de-DE"/>
         </w:rPr>
         <w:t>Checksum</w:t>
@@ -1057,64 +938,17 @@
           <w:rFonts w:ascii="Times New Roman" w:hAnsi="Times New Roman"/>
           <w:sz w:val="24"/>
           <w:szCs w:val="24"/>
-          <w:lang w:val="de-DE"/>
-        </w:rPr>
-        <w:t xml:space="preserve"> berechnen und diese mit der gesendeten </w:t>
-      </w:r>
-      <w:proofErr w:type="spellStart"/>
-      <w:r>
-        <w:rPr>
-          <w:rFonts w:ascii="Times New Roman" w:hAnsi="Times New Roman"/>
-          <w:sz w:val="24"/>
-          <w:szCs w:val="24"/>
-          <w:lang w:val="de-DE"/>
-        </w:rPr>
-        <w:t>Checksum</w:t>
-      </w:r>
-      <w:proofErr w:type="spellEnd"/>
-      <w:r>
-        <w:rPr>
-          <w:rFonts w:ascii="Times New Roman" w:hAnsi="Times New Roman"/>
-          <w:sz w:val="24"/>
-          <w:szCs w:val="24"/>
-          <w:lang w:val="de-DE"/>
-        </w:rPr>
-        <w:t xml:space="preserve"> vergleichen. Ebenfalls besteht die M</w:t>
-      </w:r>
-      <w:r>
-        <w:rPr>
-          <w:rFonts w:ascii="Times New Roman" w:hAnsi="Times New Roman"/>
-          <w:sz w:val="24"/>
-          <w:szCs w:val="24"/>
-          <w:lang w:val="sv-SE"/>
-        </w:rPr>
-        <w:t>ö</w:t>
-      </w:r>
-      <w:proofErr w:type="spellStart"/>
-      <w:r>
-        <w:rPr>
-          <w:rFonts w:ascii="Times New Roman" w:hAnsi="Times New Roman"/>
-          <w:sz w:val="24"/>
-          <w:szCs w:val="24"/>
-          <w:lang w:val="de-DE"/>
-        </w:rPr>
-        <w:t>glichkeit</w:t>
-      </w:r>
-      <w:proofErr w:type="spellEnd"/>
-      <w:r>
-        <w:rPr>
-          <w:rFonts w:ascii="Times New Roman" w:hAnsi="Times New Roman"/>
-          <w:sz w:val="24"/>
-          <w:szCs w:val="24"/>
-          <w:lang w:val="de-DE"/>
-        </w:rPr>
-        <w:t xml:space="preserve">, diese Schritte von der Webseite zu </w:t>
-      </w:r>
-      <w:r>
-        <w:rPr>
-          <w:rFonts w:ascii="Times New Roman" w:hAnsi="Times New Roman"/>
-          <w:sz w:val="24"/>
-          <w:szCs w:val="24"/>
+          <w:u w:color="000000"/>
+          <w:lang w:val="de-DE"/>
+        </w:rPr>
+        <w:t xml:space="preserve"> (sowie Passwort) m</w:t>
+      </w:r>
+      <w:r>
+        <w:rPr>
+          <w:rFonts w:ascii="Times New Roman" w:hAnsi="Times New Roman"/>
+          <w:sz w:val="24"/>
+          <w:szCs w:val="24"/>
+          <w:u w:color="000000"/>
           <w:lang w:val="de-DE"/>
         </w:rPr>
         <w:t>ü</w:t>
@@ -1124,110 +958,20 @@
           <w:rFonts w:ascii="Times New Roman" w:hAnsi="Times New Roman"/>
           <w:sz w:val="24"/>
           <w:szCs w:val="24"/>
-          <w:lang w:val="de-DE"/>
-        </w:rPr>
-        <w:t>bernehmen (</w:t>
-      </w:r>
-      <w:r>
-        <w:rPr>
-          <w:rFonts w:ascii="Times New Roman" w:hAnsi="Times New Roman"/>
-          <w:sz w:val="24"/>
-          <w:szCs w:val="24"/>
-          <w:lang w:val="de-DE"/>
-        </w:rPr>
-        <w:t xml:space="preserve">Validierung der </w:t>
-      </w:r>
-      <w:proofErr w:type="spellStart"/>
-      <w:r>
-        <w:rPr>
-          <w:rFonts w:ascii="Times New Roman" w:hAnsi="Times New Roman"/>
-          <w:sz w:val="24"/>
-          <w:szCs w:val="24"/>
-          <w:lang w:val="de-DE"/>
-        </w:rPr>
-        <w:t>Checksum</w:t>
-      </w:r>
-      <w:proofErr w:type="spellEnd"/>
-      <w:r>
-        <w:rPr>
-          <w:rFonts w:ascii="Times New Roman" w:hAnsi="Times New Roman"/>
-          <w:sz w:val="24"/>
-          <w:szCs w:val="24"/>
-          <w:lang w:val="de-DE"/>
-        </w:rPr>
-        <w:t>). Erst wenn alle diese Schritte gegl</w:t>
-      </w:r>
-      <w:r>
-        <w:rPr>
-          <w:rFonts w:ascii="Times New Roman" w:hAnsi="Times New Roman"/>
-          <w:sz w:val="24"/>
-          <w:szCs w:val="24"/>
-          <w:lang w:val="de-DE"/>
-        </w:rPr>
-        <w:t>ü</w:t>
-      </w:r>
-      <w:r>
-        <w:rPr>
-          <w:rFonts w:ascii="Times New Roman" w:hAnsi="Times New Roman"/>
-          <w:sz w:val="24"/>
-          <w:szCs w:val="24"/>
-          <w:lang w:val="de-DE"/>
-        </w:rPr>
-        <w:t>ckt sind, wird die Datei als akzeptable gewertet und kann in die Datenbank gespeichert werden. Allerdings kann die Webseite nicht zwischen einer Falschen oder richtigen W</w:t>
-      </w:r>
-      <w:r>
-        <w:rPr>
-          <w:rFonts w:ascii="Times New Roman" w:hAnsi="Times New Roman"/>
-          <w:sz w:val="24"/>
-          <w:szCs w:val="24"/>
-          <w:lang w:val="de-DE"/>
-        </w:rPr>
-        <w:t>ä</w:t>
-      </w:r>
-      <w:r>
-        <w:rPr>
-          <w:rFonts w:ascii="Times New Roman" w:hAnsi="Times New Roman"/>
-          <w:sz w:val="24"/>
-          <w:szCs w:val="24"/>
-          <w:lang w:val="de-DE"/>
-        </w:rPr>
-        <w:t>hlerliste unterscheiden, solange das Format eingehalten wurde und die anderen Schritte gegl</w:t>
-      </w:r>
-      <w:r>
-        <w:rPr>
-          <w:rFonts w:ascii="Times New Roman" w:hAnsi="Times New Roman"/>
-          <w:sz w:val="24"/>
-          <w:szCs w:val="24"/>
-          <w:lang w:val="de-DE"/>
-        </w:rPr>
-        <w:t>ü</w:t>
-      </w:r>
-      <w:r>
-        <w:rPr>
-          <w:rFonts w:ascii="Times New Roman" w:hAnsi="Times New Roman"/>
-          <w:sz w:val="24"/>
-          <w:szCs w:val="24"/>
-          <w:lang w:val="de-DE"/>
-        </w:rPr>
-        <w:t>ckt sind, ist die Liste/Datei f</w:t>
-      </w:r>
-      <w:r>
-        <w:rPr>
-          <w:rFonts w:ascii="Times New Roman" w:hAnsi="Times New Roman"/>
-          <w:sz w:val="24"/>
-          <w:szCs w:val="24"/>
-          <w:lang w:val="de-DE"/>
-        </w:rPr>
-        <w:t>ü</w:t>
-      </w:r>
-      <w:r>
-        <w:rPr>
-          <w:rFonts w:ascii="Times New Roman" w:hAnsi="Times New Roman"/>
-          <w:sz w:val="24"/>
-          <w:szCs w:val="24"/>
-          <w:lang w:val="de-DE"/>
-        </w:rPr>
-        <w:t>r die Webseite.</w:t>
+          <w:u w:color="000000"/>
+          <w:lang w:val="de-DE"/>
+        </w:rPr>
+        <w:t>ssen separat versendet werden.</w:t>
+      </w:r>
+      <w:r>
+        <w:rPr>
+          <w:rFonts w:ascii="Times New Roman" w:hAnsi="Times New Roman"/>
+          <w:sz w:val="24"/>
+          <w:szCs w:val="24"/>
+          <w:u w:color="000000"/>
+          <w:lang w:val="de-DE"/>
+        </w:rPr>
+        <w:t xml:space="preserve"> Dazu werden die CSV Dateien in einem ZIP-Archiv mit Passwort gepackt, welches verschlüsselt wird. Dieses ZIP-Archiv muss vor dem importieren mit besagten Passwort entschlüsselt werden. Dies muss für eine erhöhte Sicherheit manuell und vor dem Import der einzelnen CSV-Dateien passieren.</w:t>
       </w:r>
     </w:p>
     <w:p>
@@ -1248,7 +992,7 @@
           <w:szCs w:val="24"/>
           <w:lang w:val="de-DE"/>
         </w:rPr>
-        <w:t xml:space="preserve">Als Verfahren für die Berechnung der </w:t>
+        <w:t xml:space="preserve">Dazu sollte man, manuell von der angekommenen Datei eine </w:t>
       </w:r>
       <w:proofErr w:type="spellStart"/>
       <w:r>
@@ -1268,25 +1012,175 @@
           <w:szCs w:val="24"/>
           <w:lang w:val="de-DE"/>
         </w:rPr>
-        <w:t>, wird der SHA</w:t>
-      </w:r>
-      <w:r>
-        <w:rPr>
-          <w:rFonts w:ascii="Times New Roman" w:hAnsi="Times New Roman"/>
-          <w:sz w:val="24"/>
-          <w:szCs w:val="24"/>
-          <w:lang w:val="de-DE"/>
-        </w:rPr>
-        <w:t>1</w:t>
-      </w:r>
-      <w:r>
-        <w:rPr>
-          <w:rFonts w:ascii="Times New Roman" w:hAnsi="Times New Roman"/>
-          <w:sz w:val="24"/>
-          <w:szCs w:val="24"/>
-          <w:lang w:val="de-DE"/>
-        </w:rPr>
-        <w:t xml:space="preserve">/MD5 Hash-Algorithmus verwendet. </w:t>
+        <w:t xml:space="preserve"> berechnen und diese mit der gesendeten </w:t>
+      </w:r>
+      <w:proofErr w:type="spellStart"/>
+      <w:r>
+        <w:rPr>
+          <w:rFonts w:ascii="Times New Roman" w:hAnsi="Times New Roman"/>
+          <w:sz w:val="24"/>
+          <w:szCs w:val="24"/>
+          <w:lang w:val="de-DE"/>
+        </w:rPr>
+        <w:t>Checksum</w:t>
+      </w:r>
+      <w:proofErr w:type="spellEnd"/>
+      <w:r>
+        <w:rPr>
+          <w:rFonts w:ascii="Times New Roman" w:hAnsi="Times New Roman"/>
+          <w:sz w:val="24"/>
+          <w:szCs w:val="24"/>
+          <w:lang w:val="de-DE"/>
+        </w:rPr>
+        <w:t xml:space="preserve"> vergleichen. Ebenfalls besteht die M</w:t>
+      </w:r>
+      <w:r>
+        <w:rPr>
+          <w:rFonts w:ascii="Times New Roman" w:hAnsi="Times New Roman"/>
+          <w:sz w:val="24"/>
+          <w:szCs w:val="24"/>
+          <w:lang w:val="sv-SE"/>
+        </w:rPr>
+        <w:t>ö</w:t>
+      </w:r>
+      <w:proofErr w:type="spellStart"/>
+      <w:r>
+        <w:rPr>
+          <w:rFonts w:ascii="Times New Roman" w:hAnsi="Times New Roman"/>
+          <w:sz w:val="24"/>
+          <w:szCs w:val="24"/>
+          <w:lang w:val="de-DE"/>
+        </w:rPr>
+        <w:t>glichkeit</w:t>
+      </w:r>
+      <w:proofErr w:type="spellEnd"/>
+      <w:r>
+        <w:rPr>
+          <w:rFonts w:ascii="Times New Roman" w:hAnsi="Times New Roman"/>
+          <w:sz w:val="24"/>
+          <w:szCs w:val="24"/>
+          <w:lang w:val="de-DE"/>
+        </w:rPr>
+        <w:t xml:space="preserve">, diese Schritte von der Webseite zu </w:t>
+      </w:r>
+      <w:r>
+        <w:rPr>
+          <w:rFonts w:ascii="Times New Roman" w:hAnsi="Times New Roman"/>
+          <w:sz w:val="24"/>
+          <w:szCs w:val="24"/>
+          <w:lang w:val="de-DE"/>
+        </w:rPr>
+        <w:t>ü</w:t>
+      </w:r>
+      <w:r>
+        <w:rPr>
+          <w:rFonts w:ascii="Times New Roman" w:hAnsi="Times New Roman"/>
+          <w:sz w:val="24"/>
+          <w:szCs w:val="24"/>
+          <w:lang w:val="de-DE"/>
+        </w:rPr>
+        <w:t>bernehmen (</w:t>
+      </w:r>
+      <w:r>
+        <w:rPr>
+          <w:rFonts w:ascii="Times New Roman" w:hAnsi="Times New Roman"/>
+          <w:sz w:val="24"/>
+          <w:szCs w:val="24"/>
+          <w:lang w:val="de-DE"/>
+        </w:rPr>
+        <w:t xml:space="preserve">Validierung der </w:t>
+      </w:r>
+      <w:proofErr w:type="spellStart"/>
+      <w:r>
+        <w:rPr>
+          <w:rFonts w:ascii="Times New Roman" w:hAnsi="Times New Roman"/>
+          <w:sz w:val="24"/>
+          <w:szCs w:val="24"/>
+          <w:lang w:val="de-DE"/>
+        </w:rPr>
+        <w:t>Checksum</w:t>
+      </w:r>
+      <w:proofErr w:type="spellEnd"/>
+      <w:r>
+        <w:rPr>
+          <w:rFonts w:ascii="Times New Roman" w:hAnsi="Times New Roman"/>
+          <w:sz w:val="24"/>
+          <w:szCs w:val="24"/>
+          <w:lang w:val="de-DE"/>
+        </w:rPr>
+        <w:t>). Erst wenn alle diese Schritte gegl</w:t>
+      </w:r>
+      <w:r>
+        <w:rPr>
+          <w:rFonts w:ascii="Times New Roman" w:hAnsi="Times New Roman"/>
+          <w:sz w:val="24"/>
+          <w:szCs w:val="24"/>
+          <w:lang w:val="de-DE"/>
+        </w:rPr>
+        <w:t>ü</w:t>
+      </w:r>
+      <w:r>
+        <w:rPr>
+          <w:rFonts w:ascii="Times New Roman" w:hAnsi="Times New Roman"/>
+          <w:sz w:val="24"/>
+          <w:szCs w:val="24"/>
+          <w:lang w:val="de-DE"/>
+        </w:rPr>
+        <w:t>ckt sind, wird die Datei als akzeptable gewertet und kann in die Datenbank gespeichert werden. Allerdings kann die Webseite nicht zwischen einer Falschen oder richtigen W</w:t>
+      </w:r>
+      <w:r>
+        <w:rPr>
+          <w:rFonts w:ascii="Times New Roman" w:hAnsi="Times New Roman"/>
+          <w:sz w:val="24"/>
+          <w:szCs w:val="24"/>
+          <w:lang w:val="de-DE"/>
+        </w:rPr>
+        <w:t>ä</w:t>
+      </w:r>
+      <w:r>
+        <w:rPr>
+          <w:rFonts w:ascii="Times New Roman" w:hAnsi="Times New Roman"/>
+          <w:sz w:val="24"/>
+          <w:szCs w:val="24"/>
+          <w:lang w:val="de-DE"/>
+        </w:rPr>
+        <w:t>hlerliste unterscheiden, solange das Format eingehalten wurde und die anderen Schritte gegl</w:t>
+      </w:r>
+      <w:r>
+        <w:rPr>
+          <w:rFonts w:ascii="Times New Roman" w:hAnsi="Times New Roman"/>
+          <w:sz w:val="24"/>
+          <w:szCs w:val="24"/>
+          <w:lang w:val="de-DE"/>
+        </w:rPr>
+        <w:t>ü</w:t>
+      </w:r>
+      <w:r>
+        <w:rPr>
+          <w:rFonts w:ascii="Times New Roman" w:hAnsi="Times New Roman"/>
+          <w:sz w:val="24"/>
+          <w:szCs w:val="24"/>
+          <w:lang w:val="de-DE"/>
+        </w:rPr>
+        <w:t>ckt sind, ist die Liste/Datei f</w:t>
+      </w:r>
+      <w:r>
+        <w:rPr>
+          <w:rFonts w:ascii="Times New Roman" w:hAnsi="Times New Roman"/>
+          <w:sz w:val="24"/>
+          <w:szCs w:val="24"/>
+          <w:lang w:val="de-DE"/>
+        </w:rPr>
+        <w:t>ü</w:t>
+      </w:r>
+      <w:r>
+        <w:rPr>
+          <w:rFonts w:ascii="Times New Roman" w:hAnsi="Times New Roman"/>
+          <w:sz w:val="24"/>
+          <w:szCs w:val="24"/>
+          <w:lang w:val="de-DE"/>
+        </w:rPr>
+        <w:t>r die Webseite.</w:t>
       </w:r>
     </w:p>
     <w:p>
@@ -1294,14 +1188,83 @@
         <w:pStyle w:val="Default"/>
         <w:ind w:right="232"/>
         <w:rPr>
+          <w:rFonts w:ascii="Times New Roman" w:hAnsi="Times New Roman"/>
+          <w:sz w:val="24"/>
+          <w:szCs w:val="24"/>
+          <w:lang w:val="de-DE"/>
+        </w:rPr>
+      </w:pPr>
+      <w:r>
+        <w:rPr>
+          <w:rFonts w:ascii="Times New Roman" w:hAnsi="Times New Roman"/>
+          <w:sz w:val="24"/>
+          <w:szCs w:val="24"/>
+          <w:lang w:val="de-DE"/>
+        </w:rPr>
+        <w:t xml:space="preserve">Als Verfahren für die Berechnung der </w:t>
+      </w:r>
+      <w:proofErr w:type="spellStart"/>
+      <w:r>
+        <w:rPr>
+          <w:rFonts w:ascii="Times New Roman" w:hAnsi="Times New Roman"/>
+          <w:sz w:val="24"/>
+          <w:szCs w:val="24"/>
+          <w:lang w:val="de-DE"/>
+        </w:rPr>
+        <w:t>Checksum</w:t>
+      </w:r>
+      <w:proofErr w:type="spellEnd"/>
+      <w:r>
+        <w:rPr>
+          <w:rFonts w:ascii="Times New Roman" w:hAnsi="Times New Roman"/>
+          <w:sz w:val="24"/>
+          <w:szCs w:val="24"/>
+          <w:lang w:val="de-DE"/>
+        </w:rPr>
+        <w:t xml:space="preserve">, wird der </w:t>
+      </w:r>
+      <w:r>
+        <w:rPr>
+          <w:rFonts w:ascii="Times New Roman" w:hAnsi="Times New Roman"/>
+          <w:sz w:val="24"/>
+          <w:szCs w:val="24"/>
+          <w:lang w:val="de-DE"/>
+        </w:rPr>
+        <w:t>CRC32</w:t>
+      </w:r>
+      <w:r>
+        <w:rPr>
+          <w:rFonts w:ascii="Times New Roman" w:hAnsi="Times New Roman"/>
+          <w:sz w:val="24"/>
+          <w:szCs w:val="24"/>
+          <w:lang w:val="de-DE"/>
+        </w:rPr>
+        <w:t xml:space="preserve"> Hash-Algorithmus verwendet. </w:t>
+      </w:r>
+    </w:p>
+    <w:p>
+      <w:pPr>
+        <w:pStyle w:val="Default"/>
+        <w:ind w:right="232"/>
+        <w:rPr>
           <w:rFonts w:ascii="Times New Roman" w:eastAsia="Times New Roman" w:hAnsi="Times New Roman" w:cs="Times New Roman"/>
           <w:sz w:val="24"/>
           <w:szCs w:val="24"/>
           <w:lang w:val="de-DE"/>
         </w:rPr>
       </w:pPr>
-      <w:bookmarkStart w:id="2" w:name="_GoBack"/>
-      <w:bookmarkEnd w:id="2"/>
+    </w:p>
+    <w:p>
+      <w:pPr>
+        <w:pStyle w:val="Default"/>
+        <w:ind w:right="232"/>
+        <w:rPr>
+          <w:rFonts w:ascii="Times New Roman" w:eastAsia="Times New Roman" w:hAnsi="Times New Roman" w:cs="Times New Roman"/>
+          <w:sz w:val="24"/>
+          <w:szCs w:val="24"/>
+          <w:lang w:val="de-DE"/>
+        </w:rPr>
+      </w:pPr>
       <w:r>
         <w:rPr>
           <w:rFonts w:ascii="Times New Roman" w:hAnsi="Times New Roman"/>
@@ -1312,7 +1275,6 @@
           <w:u w:val="single" w:color="000000"/>
           <w:lang w:val="de-DE"/>
         </w:rPr>
-        <w:lastRenderedPageBreak/>
         <w:t>Frontend Passwörter</w:t>
       </w:r>
       <w:r>

</xml_diff>